<commit_message>
Update last reports, also add conclusions
</commit_message>
<xml_diff>
--- a/lab5/Zvit/Lab5.docx
+++ b/lab5/Zvit/Lab5.docx
@@ -1260,11 +1260,12 @@
       <w:r>
         <w:rPr>
           <w:rFonts w:ascii="Times New Roman" w:hAnsi="Times New Roman" w:cs="Times New Roman"/>
+          <w:noProof/>
           <w:sz w:val="28"/>
           <w:szCs w:val="28"/>
         </w:rPr>
         <w:drawing>
-          <wp:inline distT="0" distB="0" distL="0" distR="0" wp14:anchorId="7E163D23" wp14:editId="172882B2">
+          <wp:inline distT="0" distB="0" distL="0" distR="0" wp14:anchorId="7E163D23" wp14:editId="17717602">
             <wp:extent cx="6120765" cy="2623820"/>
             <wp:effectExtent l="0" t="0" r="0" b="5080"/>
             <wp:docPr id="2" name="Рисунок 2"/>
@@ -1359,12 +1360,13 @@
       <w:r>
         <w:rPr>
           <w:rFonts w:ascii="Times New Roman" w:hAnsi="Times New Roman" w:cs="Times New Roman"/>
+          <w:noProof/>
           <w:sz w:val="28"/>
           <w:szCs w:val="28"/>
         </w:rPr>
         <w:lastRenderedPageBreak/>
         <w:drawing>
-          <wp:inline distT="0" distB="0" distL="0" distR="0" wp14:anchorId="5F9BE4CC" wp14:editId="5FD20577">
+          <wp:inline distT="0" distB="0" distL="0" distR="0" wp14:anchorId="5F9BE4CC" wp14:editId="06A5887A">
             <wp:extent cx="6120765" cy="3441700"/>
             <wp:effectExtent l="0" t="0" r="0" b="6350"/>
             <wp:docPr id="5" name="Рисунок 5"/>
@@ -1424,11 +1426,12 @@
       <w:r>
         <w:rPr>
           <w:rFonts w:ascii="Times New Roman" w:hAnsi="Times New Roman" w:cs="Times New Roman"/>
+          <w:noProof/>
           <w:sz w:val="28"/>
           <w:szCs w:val="28"/>
         </w:rPr>
         <w:drawing>
-          <wp:inline distT="0" distB="0" distL="0" distR="0" wp14:anchorId="7A2C410F" wp14:editId="0693668E">
+          <wp:inline distT="0" distB="0" distL="0" distR="0" wp14:anchorId="7A2C410F" wp14:editId="23EE43A3">
             <wp:extent cx="6120765" cy="3258185"/>
             <wp:effectExtent l="0" t="0" r="0" b="0"/>
             <wp:docPr id="8" name="Рисунок 8"/>
@@ -1540,12 +1543,13 @@
       <w:r>
         <w:rPr>
           <w:rFonts w:ascii="Times New Roman" w:hAnsi="Times New Roman" w:cs="Times New Roman"/>
+          <w:noProof/>
           <w:sz w:val="28"/>
           <w:szCs w:val="28"/>
         </w:rPr>
         <w:lastRenderedPageBreak/>
         <w:drawing>
-          <wp:inline distT="0" distB="0" distL="0" distR="0" wp14:anchorId="3FB06822" wp14:editId="2A06A0E8">
+          <wp:inline distT="0" distB="0" distL="0" distR="0" wp14:anchorId="3FB06822" wp14:editId="7EDDF433">
             <wp:extent cx="6120765" cy="3441700"/>
             <wp:effectExtent l="0" t="0" r="0" b="6350"/>
             <wp:docPr id="10" name="Рисунок 10"/>
@@ -1631,11 +1635,12 @@
       <w:r>
         <w:rPr>
           <w:rFonts w:ascii="Times New Roman" w:hAnsi="Times New Roman" w:cs="Times New Roman"/>
+          <w:noProof/>
           <w:sz w:val="28"/>
           <w:szCs w:val="28"/>
         </w:rPr>
         <w:drawing>
-          <wp:anchor distT="0" distB="0" distL="114300" distR="114300" simplePos="0" relativeHeight="251660288" behindDoc="0" locked="0" layoutInCell="1" allowOverlap="1" wp14:anchorId="20F877E7" wp14:editId="43B8F7C9">
+          <wp:anchor distT="0" distB="0" distL="114300" distR="114300" simplePos="0" relativeHeight="251660288" behindDoc="0" locked="0" layoutInCell="1" allowOverlap="1" wp14:anchorId="20F877E7" wp14:editId="7F551A46">
             <wp:simplePos x="0" y="0"/>
             <wp:positionH relativeFrom="margin">
               <wp:align>right</wp:align>
@@ -1754,12 +1759,13 @@
       <w:r>
         <w:rPr>
           <w:rFonts w:ascii="Times New Roman" w:hAnsi="Times New Roman" w:cs="Times New Roman"/>
+          <w:noProof/>
           <w:sz w:val="28"/>
           <w:szCs w:val="28"/>
         </w:rPr>
         <w:lastRenderedPageBreak/>
         <w:drawing>
-          <wp:anchor distT="0" distB="0" distL="114300" distR="114300" simplePos="0" relativeHeight="251659264" behindDoc="0" locked="0" layoutInCell="1" allowOverlap="1" wp14:anchorId="53AD50AB" wp14:editId="02AD0C2E">
+          <wp:anchor distT="0" distB="0" distL="114300" distR="114300" simplePos="0" relativeHeight="251659264" behindDoc="0" locked="0" layoutInCell="1" allowOverlap="1" wp14:anchorId="53AD50AB" wp14:editId="251059E3">
             <wp:simplePos x="0" y="0"/>
             <wp:positionH relativeFrom="column">
               <wp:posOffset>-635</wp:posOffset>
@@ -1897,11 +1903,12 @@
       <w:r>
         <w:rPr>
           <w:rFonts w:ascii="Times New Roman" w:hAnsi="Times New Roman" w:cs="Times New Roman"/>
+          <w:noProof/>
           <w:sz w:val="28"/>
           <w:szCs w:val="28"/>
         </w:rPr>
         <w:drawing>
-          <wp:anchor distT="0" distB="0" distL="114300" distR="114300" simplePos="0" relativeHeight="251658240" behindDoc="0" locked="0" layoutInCell="1" allowOverlap="1" wp14:anchorId="18B71ECF" wp14:editId="28132CDE">
+          <wp:anchor distT="0" distB="0" distL="114300" distR="114300" simplePos="0" relativeHeight="251658240" behindDoc="0" locked="0" layoutInCell="1" allowOverlap="1" wp14:anchorId="18B71ECF" wp14:editId="21932572">
             <wp:simplePos x="0" y="0"/>
             <wp:positionH relativeFrom="column">
               <wp:posOffset>-635</wp:posOffset>
@@ -2029,11 +2036,12 @@
       <w:r>
         <w:rPr>
           <w:rFonts w:ascii="Times New Roman" w:hAnsi="Times New Roman" w:cs="Times New Roman"/>
+          <w:noProof/>
           <w:sz w:val="28"/>
           <w:szCs w:val="28"/>
         </w:rPr>
         <w:drawing>
-          <wp:inline distT="0" distB="0" distL="0" distR="0" wp14:anchorId="3C552ED4" wp14:editId="67725426">
+          <wp:inline distT="0" distB="0" distL="0" distR="0" wp14:anchorId="3C552ED4" wp14:editId="2DF4C0BF">
             <wp:extent cx="6120765" cy="2954655"/>
             <wp:effectExtent l="0" t="0" r="0" b="0"/>
             <wp:docPr id="23" name="Рисунок 23"/>
@@ -2080,6 +2088,461 @@
             </a:graphic>
           </wp:inline>
         </w:drawing>
+      </w:r>
+    </w:p>
+    <w:p>
+      <w:pPr>
+        <w:rPr>
+          <w:rFonts w:ascii="Times New Roman" w:hAnsi="Times New Roman" w:cs="Times New Roman"/>
+          <w:sz w:val="28"/>
+          <w:szCs w:val="28"/>
+          <w:lang w:val="en-US"/>
+        </w:rPr>
+      </w:pPr>
+    </w:p>
+    <w:p>
+      <w:pPr>
+        <w:rPr>
+          <w:rFonts w:ascii="Times New Roman" w:hAnsi="Times New Roman" w:cs="Times New Roman"/>
+          <w:sz w:val="28"/>
+          <w:szCs w:val="28"/>
+        </w:rPr>
+      </w:pPr>
+      <w:r>
+        <w:rPr>
+          <w:rFonts w:ascii="Times New Roman" w:hAnsi="Times New Roman" w:cs="Times New Roman"/>
+          <w:sz w:val="28"/>
+          <w:szCs w:val="28"/>
+        </w:rPr>
+        <w:t>Висновок:</w:t>
+      </w:r>
+    </w:p>
+    <w:p>
+      <w:pPr>
+        <w:rPr>
+          <w:rFonts w:ascii="Times New Roman" w:hAnsi="Times New Roman" w:cs="Times New Roman"/>
+          <w:sz w:val="28"/>
+          <w:szCs w:val="28"/>
+        </w:rPr>
+      </w:pPr>
+      <w:r>
+        <w:rPr>
+          <w:rFonts w:ascii="Times New Roman" w:hAnsi="Times New Roman" w:cs="Times New Roman"/>
+          <w:sz w:val="28"/>
+          <w:szCs w:val="28"/>
+        </w:rPr>
+        <w:t xml:space="preserve">У ході виконання лабораторної роботи було реалізовано </w:t>
+      </w:r>
+      <w:proofErr w:type="spellStart"/>
+      <w:r>
+        <w:rPr>
+          <w:rFonts w:ascii="Times New Roman" w:hAnsi="Times New Roman" w:cs="Times New Roman"/>
+          <w:sz w:val="28"/>
+          <w:szCs w:val="28"/>
+        </w:rPr>
+        <w:t>міжсайтову</w:t>
+      </w:r>
+      <w:proofErr w:type="spellEnd"/>
+      <w:r>
+        <w:rPr>
+          <w:rFonts w:ascii="Times New Roman" w:hAnsi="Times New Roman" w:cs="Times New Roman"/>
+          <w:sz w:val="28"/>
+          <w:szCs w:val="28"/>
+        </w:rPr>
+        <w:t xml:space="preserve"> взаємодію між двома </w:t>
+      </w:r>
+      <w:proofErr w:type="spellStart"/>
+      <w:r>
+        <w:rPr>
+          <w:rFonts w:ascii="Times New Roman" w:hAnsi="Times New Roman" w:cs="Times New Roman"/>
+          <w:sz w:val="28"/>
+          <w:szCs w:val="28"/>
+        </w:rPr>
+        <w:t>власноствореними</w:t>
+      </w:r>
+      <w:proofErr w:type="spellEnd"/>
+      <w:r>
+        <w:rPr>
+          <w:rFonts w:ascii="Times New Roman" w:hAnsi="Times New Roman" w:cs="Times New Roman"/>
+          <w:sz w:val="28"/>
+          <w:szCs w:val="28"/>
+        </w:rPr>
+        <w:t xml:space="preserve"> </w:t>
+      </w:r>
+      <w:r>
+        <w:rPr>
+          <w:rFonts w:ascii="Times New Roman" w:hAnsi="Times New Roman" w:cs="Times New Roman"/>
+          <w:sz w:val="28"/>
+          <w:szCs w:val="28"/>
+        </w:rPr>
+        <w:t xml:space="preserve">віртуальними мережами в </w:t>
+      </w:r>
+      <w:proofErr w:type="spellStart"/>
+      <w:r>
+        <w:rPr>
+          <w:rFonts w:ascii="Times New Roman" w:hAnsi="Times New Roman" w:cs="Times New Roman"/>
+          <w:sz w:val="28"/>
+          <w:szCs w:val="28"/>
+        </w:rPr>
+        <w:t>Azure</w:t>
+      </w:r>
+      <w:proofErr w:type="spellEnd"/>
+      <w:r>
+        <w:rPr>
+          <w:rFonts w:ascii="Times New Roman" w:hAnsi="Times New Roman" w:cs="Times New Roman"/>
+          <w:sz w:val="28"/>
+          <w:szCs w:val="28"/>
+        </w:rPr>
+        <w:t xml:space="preserve"> — </w:t>
+      </w:r>
+      <w:proofErr w:type="spellStart"/>
+      <w:r>
+        <w:rPr>
+          <w:rFonts w:ascii="Times New Roman" w:hAnsi="Times New Roman" w:cs="Times New Roman"/>
+          <w:sz w:val="28"/>
+          <w:szCs w:val="28"/>
+        </w:rPr>
+        <w:t>CoreServicesVnet</w:t>
+      </w:r>
+      <w:proofErr w:type="spellEnd"/>
+      <w:r>
+        <w:rPr>
+          <w:rFonts w:ascii="Times New Roman" w:hAnsi="Times New Roman" w:cs="Times New Roman"/>
+          <w:sz w:val="28"/>
+          <w:szCs w:val="28"/>
+        </w:rPr>
+        <w:t xml:space="preserve"> і </w:t>
+      </w:r>
+      <w:proofErr w:type="spellStart"/>
+      <w:r>
+        <w:rPr>
+          <w:rFonts w:ascii="Times New Roman" w:hAnsi="Times New Roman" w:cs="Times New Roman"/>
+          <w:sz w:val="28"/>
+          <w:szCs w:val="28"/>
+        </w:rPr>
+        <w:t>ManufacturingVnet</w:t>
+      </w:r>
+      <w:proofErr w:type="spellEnd"/>
+      <w:r>
+        <w:rPr>
+          <w:rFonts w:ascii="Times New Roman" w:hAnsi="Times New Roman" w:cs="Times New Roman"/>
+          <w:sz w:val="28"/>
+          <w:szCs w:val="28"/>
+        </w:rPr>
+        <w:t>.</w:t>
+      </w:r>
+    </w:p>
+    <w:p>
+      <w:pPr>
+        <w:rPr>
+          <w:rFonts w:ascii="Times New Roman" w:hAnsi="Times New Roman" w:cs="Times New Roman"/>
+          <w:sz w:val="28"/>
+          <w:szCs w:val="28"/>
+        </w:rPr>
+      </w:pPr>
+      <w:r>
+        <w:rPr>
+          <w:rFonts w:ascii="Times New Roman" w:hAnsi="Times New Roman" w:cs="Times New Roman"/>
+          <w:sz w:val="28"/>
+          <w:szCs w:val="28"/>
+        </w:rPr>
+        <w:t>Також б</w:t>
+      </w:r>
+      <w:r>
+        <w:rPr>
+          <w:rFonts w:ascii="Times New Roman" w:hAnsi="Times New Roman" w:cs="Times New Roman"/>
+          <w:sz w:val="28"/>
+          <w:szCs w:val="28"/>
+        </w:rPr>
+        <w:t xml:space="preserve">уло налаштовано віртуальні машини в окремих віртуальних мережах, після чого перевірено відсутність початкової мережевої взаємодії. Для забезпечення зв’язку між мережами створено </w:t>
+      </w:r>
+      <w:proofErr w:type="spellStart"/>
+      <w:r>
+        <w:rPr>
+          <w:rFonts w:ascii="Times New Roman" w:hAnsi="Times New Roman" w:cs="Times New Roman"/>
+          <w:sz w:val="28"/>
+          <w:szCs w:val="28"/>
+        </w:rPr>
+        <w:t>VNet</w:t>
+      </w:r>
+      <w:proofErr w:type="spellEnd"/>
+      <w:r>
+        <w:rPr>
+          <w:rFonts w:ascii="Times New Roman" w:hAnsi="Times New Roman" w:cs="Times New Roman"/>
+          <w:sz w:val="28"/>
+          <w:szCs w:val="28"/>
+        </w:rPr>
+        <w:t xml:space="preserve"> </w:t>
+      </w:r>
+      <w:proofErr w:type="spellStart"/>
+      <w:r>
+        <w:rPr>
+          <w:rFonts w:ascii="Times New Roman" w:hAnsi="Times New Roman" w:cs="Times New Roman"/>
+          <w:sz w:val="28"/>
+          <w:szCs w:val="28"/>
+        </w:rPr>
+        <w:t>Peering</w:t>
+      </w:r>
+      <w:proofErr w:type="spellEnd"/>
+      <w:r>
+        <w:rPr>
+          <w:rFonts w:ascii="Times New Roman" w:hAnsi="Times New Roman" w:cs="Times New Roman"/>
+          <w:sz w:val="28"/>
+          <w:szCs w:val="28"/>
+        </w:rPr>
+        <w:t>, який дозволив ресурсам у різних мережах обмінюватися даними.</w:t>
+      </w:r>
+      <w:r>
+        <w:rPr>
+          <w:rFonts w:ascii="Times New Roman" w:hAnsi="Times New Roman" w:cs="Times New Roman"/>
+          <w:sz w:val="28"/>
+          <w:szCs w:val="28"/>
+        </w:rPr>
+        <w:br/>
+      </w:r>
+      <w:r>
+        <w:rPr>
+          <w:rFonts w:ascii="Times New Roman" w:hAnsi="Times New Roman" w:cs="Times New Roman"/>
+          <w:sz w:val="28"/>
+          <w:szCs w:val="28"/>
+        </w:rPr>
+        <w:t>Ще створив</w:t>
+      </w:r>
+      <w:r>
+        <w:rPr>
+          <w:rFonts w:ascii="Times New Roman" w:hAnsi="Times New Roman" w:cs="Times New Roman"/>
+          <w:sz w:val="28"/>
+          <w:szCs w:val="28"/>
+        </w:rPr>
+        <w:t xml:space="preserve"> кастомний маршрут (</w:t>
+      </w:r>
+      <w:proofErr w:type="spellStart"/>
+      <w:r>
+        <w:rPr>
+          <w:rFonts w:ascii="Times New Roman" w:hAnsi="Times New Roman" w:cs="Times New Roman"/>
+          <w:sz w:val="28"/>
+          <w:szCs w:val="28"/>
+        </w:rPr>
+        <w:t>User</w:t>
+      </w:r>
+      <w:proofErr w:type="spellEnd"/>
+      <w:r>
+        <w:rPr>
+          <w:rFonts w:ascii="Times New Roman" w:hAnsi="Times New Roman" w:cs="Times New Roman"/>
+          <w:sz w:val="28"/>
+          <w:szCs w:val="28"/>
+        </w:rPr>
+        <w:t xml:space="preserve"> </w:t>
+      </w:r>
+      <w:proofErr w:type="spellStart"/>
+      <w:r>
+        <w:rPr>
+          <w:rFonts w:ascii="Times New Roman" w:hAnsi="Times New Roman" w:cs="Times New Roman"/>
+          <w:sz w:val="28"/>
+          <w:szCs w:val="28"/>
+        </w:rPr>
+        <w:t>Defined</w:t>
+      </w:r>
+      <w:proofErr w:type="spellEnd"/>
+      <w:r>
+        <w:rPr>
+          <w:rFonts w:ascii="Times New Roman" w:hAnsi="Times New Roman" w:cs="Times New Roman"/>
+          <w:sz w:val="28"/>
+          <w:szCs w:val="28"/>
+        </w:rPr>
+        <w:t xml:space="preserve"> </w:t>
+      </w:r>
+      <w:proofErr w:type="spellStart"/>
+      <w:r>
+        <w:rPr>
+          <w:rFonts w:ascii="Times New Roman" w:hAnsi="Times New Roman" w:cs="Times New Roman"/>
+          <w:sz w:val="28"/>
+          <w:szCs w:val="28"/>
+        </w:rPr>
+        <w:t>Route</w:t>
+      </w:r>
+      <w:proofErr w:type="spellEnd"/>
+      <w:r>
+        <w:rPr>
+          <w:rFonts w:ascii="Times New Roman" w:hAnsi="Times New Roman" w:cs="Times New Roman"/>
+          <w:sz w:val="28"/>
+          <w:szCs w:val="28"/>
+        </w:rPr>
+        <w:t>) для керування мережевим трафіком та підготовлено інфраструктуру до підключення майбутнього мережевого пристрою (NVA).</w:t>
+      </w:r>
+    </w:p>
+    <w:p>
+      <w:pPr>
+        <w:rPr>
+          <w:rFonts w:ascii="Times New Roman" w:hAnsi="Times New Roman" w:cs="Times New Roman"/>
+          <w:sz w:val="28"/>
+          <w:szCs w:val="28"/>
+        </w:rPr>
+      </w:pPr>
+      <w:r>
+        <w:rPr>
+          <w:rFonts w:ascii="Times New Roman" w:hAnsi="Times New Roman" w:cs="Times New Roman"/>
+          <w:sz w:val="28"/>
+          <w:szCs w:val="28"/>
+        </w:rPr>
+        <w:t>Вся і</w:t>
+      </w:r>
+      <w:r>
+        <w:rPr>
+          <w:rFonts w:ascii="Times New Roman" w:hAnsi="Times New Roman" w:cs="Times New Roman"/>
+          <w:sz w:val="28"/>
+          <w:szCs w:val="28"/>
+        </w:rPr>
+        <w:t xml:space="preserve">нфраструктура була створена за допомогою </w:t>
+      </w:r>
+      <w:proofErr w:type="spellStart"/>
+      <w:r>
+        <w:rPr>
+          <w:rFonts w:ascii="Times New Roman" w:hAnsi="Times New Roman" w:cs="Times New Roman"/>
+          <w:sz w:val="28"/>
+          <w:szCs w:val="28"/>
+        </w:rPr>
+        <w:t>Terraform</w:t>
+      </w:r>
+      <w:proofErr w:type="spellEnd"/>
+      <w:r>
+        <w:rPr>
+          <w:rFonts w:ascii="Times New Roman" w:hAnsi="Times New Roman" w:cs="Times New Roman"/>
+          <w:sz w:val="28"/>
+          <w:szCs w:val="28"/>
+        </w:rPr>
+        <w:t xml:space="preserve">, </w:t>
+      </w:r>
+      <w:r>
+        <w:rPr>
+          <w:rFonts w:ascii="Times New Roman" w:hAnsi="Times New Roman" w:cs="Times New Roman"/>
+          <w:sz w:val="28"/>
+          <w:szCs w:val="28"/>
+        </w:rPr>
+        <w:t>було цікаво реалізувати структуру таким методом.</w:t>
+      </w:r>
+      <w:r>
+        <w:rPr>
+          <w:rFonts w:ascii="Times New Roman" w:hAnsi="Times New Roman" w:cs="Times New Roman"/>
+          <w:sz w:val="28"/>
+          <w:szCs w:val="28"/>
+        </w:rPr>
+        <w:t xml:space="preserve"> Також протестував з</w:t>
+      </w:r>
+      <w:r>
+        <w:rPr>
+          <w:rFonts w:ascii="Times New Roman" w:hAnsi="Times New Roman" w:cs="Times New Roman"/>
+          <w:sz w:val="28"/>
+          <w:szCs w:val="28"/>
+          <w:lang w:val="en-US"/>
+        </w:rPr>
+        <w:t>`</w:t>
+      </w:r>
+      <w:r>
+        <w:rPr>
+          <w:rFonts w:ascii="Times New Roman" w:hAnsi="Times New Roman" w:cs="Times New Roman"/>
+          <w:sz w:val="28"/>
+          <w:szCs w:val="28"/>
+        </w:rPr>
+        <w:t xml:space="preserve">єднання між мережами за допомогою </w:t>
+      </w:r>
+      <w:r>
+        <w:rPr>
+          <w:rFonts w:ascii="Times New Roman" w:hAnsi="Times New Roman" w:cs="Times New Roman"/>
+          <w:sz w:val="28"/>
+          <w:szCs w:val="28"/>
+          <w:lang w:val="en-US"/>
+        </w:rPr>
+        <w:t xml:space="preserve">Azure Power Shell </w:t>
+      </w:r>
+      <w:proofErr w:type="spellStart"/>
+      <w:r>
+        <w:rPr>
+          <w:rFonts w:ascii="Times New Roman" w:hAnsi="Times New Roman" w:cs="Times New Roman"/>
+          <w:sz w:val="28"/>
+          <w:szCs w:val="28"/>
+        </w:rPr>
+        <w:t>скрипта</w:t>
+      </w:r>
+      <w:proofErr w:type="spellEnd"/>
+      <w:r>
+        <w:rPr>
+          <w:rFonts w:ascii="Times New Roman" w:hAnsi="Times New Roman" w:cs="Times New Roman"/>
+          <w:sz w:val="28"/>
+          <w:szCs w:val="28"/>
+        </w:rPr>
+        <w:t>.</w:t>
+      </w:r>
+    </w:p>
+    <w:p>
+      <w:pPr>
+        <w:rPr>
+          <w:rFonts w:ascii="Times New Roman" w:hAnsi="Times New Roman" w:cs="Times New Roman"/>
+          <w:sz w:val="28"/>
+          <w:szCs w:val="28"/>
+        </w:rPr>
+      </w:pPr>
+      <w:r>
+        <w:rPr>
+          <w:rFonts w:ascii="Times New Roman" w:hAnsi="Times New Roman" w:cs="Times New Roman"/>
+          <w:sz w:val="28"/>
+          <w:szCs w:val="28"/>
+        </w:rPr>
+        <w:t xml:space="preserve">Виконання роботи дало практичні навички роботи з </w:t>
+      </w:r>
+      <w:proofErr w:type="spellStart"/>
+      <w:r>
+        <w:rPr>
+          <w:rFonts w:ascii="Times New Roman" w:hAnsi="Times New Roman" w:cs="Times New Roman"/>
+          <w:sz w:val="28"/>
+          <w:szCs w:val="28"/>
+        </w:rPr>
+        <w:t>Terraform</w:t>
+      </w:r>
+      <w:proofErr w:type="spellEnd"/>
+      <w:r>
+        <w:rPr>
+          <w:rFonts w:ascii="Times New Roman" w:hAnsi="Times New Roman" w:cs="Times New Roman"/>
+          <w:sz w:val="28"/>
+          <w:szCs w:val="28"/>
+        </w:rPr>
+        <w:t xml:space="preserve"> для керування мережевими ресурсами </w:t>
+      </w:r>
+      <w:proofErr w:type="spellStart"/>
+      <w:r>
+        <w:rPr>
+          <w:rFonts w:ascii="Times New Roman" w:hAnsi="Times New Roman" w:cs="Times New Roman"/>
+          <w:sz w:val="28"/>
+          <w:szCs w:val="28"/>
+        </w:rPr>
+        <w:t>Azure</w:t>
+      </w:r>
+      <w:proofErr w:type="spellEnd"/>
+      <w:r>
+        <w:rPr>
+          <w:rFonts w:ascii="Times New Roman" w:hAnsi="Times New Roman" w:cs="Times New Roman"/>
+          <w:sz w:val="28"/>
+          <w:szCs w:val="28"/>
+        </w:rPr>
+        <w:t xml:space="preserve">, створення </w:t>
+      </w:r>
+      <w:proofErr w:type="spellStart"/>
+      <w:r>
+        <w:rPr>
+          <w:rFonts w:ascii="Times New Roman" w:hAnsi="Times New Roman" w:cs="Times New Roman"/>
+          <w:sz w:val="28"/>
+          <w:szCs w:val="28"/>
+        </w:rPr>
+        <w:t>пірінгу</w:t>
+      </w:r>
+      <w:proofErr w:type="spellEnd"/>
+      <w:r>
+        <w:rPr>
+          <w:rFonts w:ascii="Times New Roman" w:hAnsi="Times New Roman" w:cs="Times New Roman"/>
+          <w:sz w:val="28"/>
+          <w:szCs w:val="28"/>
+        </w:rPr>
+        <w:t xml:space="preserve"> між віртуальними мережами та реалізації маршрутизації трафіку.</w:t>
       </w:r>
     </w:p>
     <w:p>

</xml_diff>